<commit_message>
update sprint backlog table
</commit_message>
<xml_diff>
--- a/src/burndown-chart.docx
+++ b/src/burndown-chart.docx
@@ -94,10 +94,10 @@
         <w:rPr>
           <w:b/>
           <w:noProof/>
-          <w:lang w:val="id-ID" w:bidi="ar-SA"/>
+          <w:lang w:bidi="ar-SA"/>
         </w:rPr>
         <w:drawing>
-          <wp:anchor distT="0" distB="0" distL="114300" distR="114300" simplePos="0" relativeHeight="251659776" behindDoc="0" locked="0" layoutInCell="1" allowOverlap="1" wp14:anchorId="3354F580" wp14:editId="5D5B10D5">
+          <wp:anchor distT="0" distB="0" distL="114300" distR="114300" simplePos="0" relativeHeight="251653632" behindDoc="0" locked="0" layoutInCell="1" allowOverlap="1" wp14:anchorId="3354F580" wp14:editId="5D5B10D5">
             <wp:simplePos x="0" y="0"/>
             <wp:positionH relativeFrom="column">
               <wp:posOffset>195580</wp:posOffset>
@@ -119,7 +119,6 @@
         </w:drawing>
       </w:r>
     </w:p>
-    <w:p/>
     <w:p>
       <w:pPr>
         <w:rPr>
@@ -156,29 +155,40 @@
     </w:p>
     <w:p>
       <w:pPr>
+        <w:pStyle w:val="ListParagraph"/>
+        <w:ind w:left="360"/>
         <w:rPr>
           <w:rFonts w:asciiTheme="minorHAnsi" w:hAnsiTheme="minorHAnsi"/>
+          <w:b/>
         </w:rPr>
       </w:pPr>
-      <w:bookmarkStart w:id="0" w:name="_GoBack"/>
+    </w:p>
+    <w:p>
+      <w:pPr>
+        <w:pStyle w:val="ListParagraph"/>
+        <w:ind w:left="0"/>
+        <w:rPr>
+          <w:rFonts w:asciiTheme="minorHAnsi" w:hAnsiTheme="minorHAnsi"/>
+          <w:b/>
+        </w:rPr>
+      </w:pPr>
+      <w:r>
+        <w:rPr>
+          <w:rFonts w:asciiTheme="minorHAnsi" w:hAnsiTheme="minorHAnsi"/>
+          <w:b/>
+        </w:rPr>
+        <w:t xml:space="preserve">             </w:t>
+      </w:r>
       <w:r>
         <w:rPr>
           <w:rFonts w:asciiTheme="minorHAnsi" w:hAnsiTheme="minorHAnsi"/>
           <w:noProof/>
-          <w:lang w:val="id-ID" w:bidi="ar-SA"/>
+          <w:lang w:bidi="ar-SA"/>
         </w:rPr>
         <w:drawing>
-          <wp:anchor distT="0" distB="0" distL="0" distR="0" simplePos="0" relativeHeight="251502080" behindDoc="0" locked="0" layoutInCell="1" allowOverlap="1" wp14:anchorId="6784219E" wp14:editId="530AA3EE">
-            <wp:simplePos x="0" y="0"/>
-            <wp:positionH relativeFrom="column">
-              <wp:posOffset>170180</wp:posOffset>
-            </wp:positionH>
-            <wp:positionV relativeFrom="paragraph">
-              <wp:posOffset>173355</wp:posOffset>
-            </wp:positionV>
+          <wp:inline distT="0" distB="0" distL="0" distR="0" wp14:anchorId="13F79E9D" wp14:editId="1D8CB38C">
             <wp:extent cx="2562225" cy="2514600"/>
             <wp:effectExtent l="0" t="0" r="0" b="0"/>
-            <wp:wrapSquare wrapText="largest"/>
             <wp:docPr id="2" name="Picture"/>
             <wp:cNvGraphicFramePr>
               <a:graphicFrameLocks xmlns:a="http://schemas.openxmlformats.org/drawingml/2006/main" noChangeAspect="1"/>
@@ -193,7 +203,13 @@
                     </pic:cNvPicPr>
                   </pic:nvPicPr>
                   <pic:blipFill>
-                    <a:blip r:embed="rId9"/>
+                    <a:blip r:embed="rId9">
+                      <a:extLst>
+                        <a:ext uri="{28A0092B-C50C-407E-A947-70E740481C1C}">
+                          <a14:useLocalDpi xmlns:a14="http://schemas.microsoft.com/office/drawing/2010/main" val="0"/>
+                        </a:ext>
+                      </a:extLst>
+                    </a:blip>
                     <a:stretch>
                       <a:fillRect/>
                     </a:stretch>
@@ -217,102 +233,105 @@
                 </pic:pic>
               </a:graphicData>
             </a:graphic>
-          </wp:anchor>
+          </wp:inline>
         </w:drawing>
       </w:r>
+    </w:p>
+    <w:p>
+      <w:pPr>
+        <w:pStyle w:val="ListParagraph"/>
+        <w:rPr>
+          <w:rFonts w:asciiTheme="minorHAnsi" w:hAnsiTheme="minorHAnsi"/>
+          <w:b/>
+        </w:rPr>
+      </w:pPr>
+    </w:p>
+    <w:p>
+      <w:pPr>
+        <w:pStyle w:val="ListParagraph"/>
+        <w:numPr>
+          <w:ilvl w:val="0"/>
+          <w:numId w:val="1"/>
+        </w:numPr>
+        <w:rPr>
+          <w:rFonts w:asciiTheme="minorHAnsi" w:hAnsiTheme="minorHAnsi"/>
+          <w:b/>
+        </w:rPr>
+      </w:pPr>
+      <w:r>
+        <w:rPr>
+          <w:rFonts w:asciiTheme="minorHAnsi" w:hAnsiTheme="minorHAnsi"/>
+          <w:b/>
+        </w:rPr>
+        <w:t>Sprint Backlog</w:t>
+      </w:r>
+    </w:p>
+    <w:p>
+      <w:pPr>
+        <w:pStyle w:val="ListParagraph"/>
+        <w:rPr>
+          <w:rFonts w:asciiTheme="minorHAnsi" w:hAnsiTheme="minorHAnsi"/>
+          <w:b/>
+        </w:rPr>
+      </w:pPr>
+      <w:bookmarkStart w:id="0" w:name="_GoBack"/>
       <w:bookmarkEnd w:id="0"/>
     </w:p>
     <w:p>
       <w:pPr>
+        <w:suppressAutoHyphens w:val="0"/>
         <w:rPr>
           <w:rFonts w:asciiTheme="minorHAnsi" w:hAnsiTheme="minorHAnsi"/>
         </w:rPr>
       </w:pPr>
-    </w:p>
-    <w:p>
-      <w:pPr>
+      <w:r>
         <w:rPr>
           <w:rFonts w:asciiTheme="minorHAnsi" w:hAnsiTheme="minorHAnsi"/>
-        </w:rPr>
-      </w:pPr>
-    </w:p>
-    <w:p>
-      <w:pPr>
-        <w:rPr>
-          <w:rFonts w:asciiTheme="minorHAnsi" w:hAnsiTheme="minorHAnsi"/>
-        </w:rPr>
-      </w:pPr>
-    </w:p>
-    <w:p>
-      <w:pPr>
-        <w:rPr>
-          <w:rFonts w:asciiTheme="minorHAnsi" w:hAnsiTheme="minorHAnsi"/>
-        </w:rPr>
-      </w:pPr>
-    </w:p>
-    <w:p>
-      <w:pPr>
-        <w:rPr>
-          <w:rFonts w:asciiTheme="minorHAnsi" w:hAnsiTheme="minorHAnsi"/>
-        </w:rPr>
-      </w:pPr>
-    </w:p>
-    <w:p>
-      <w:pPr>
-        <w:rPr>
-          <w:rFonts w:asciiTheme="minorHAnsi" w:hAnsiTheme="minorHAnsi"/>
-        </w:rPr>
-      </w:pPr>
-    </w:p>
-    <w:p>
-      <w:pPr>
-        <w:rPr>
-          <w:rFonts w:asciiTheme="minorHAnsi" w:hAnsiTheme="minorHAnsi"/>
-        </w:rPr>
-      </w:pPr>
-    </w:p>
-    <w:p>
-      <w:pPr>
-        <w:rPr>
-          <w:rFonts w:asciiTheme="minorHAnsi" w:hAnsiTheme="minorHAnsi"/>
-        </w:rPr>
-      </w:pPr>
-    </w:p>
-    <w:p>
-      <w:pPr>
-        <w:rPr>
-          <w:rFonts w:asciiTheme="minorHAnsi" w:hAnsiTheme="minorHAnsi"/>
-        </w:rPr>
-      </w:pPr>
-    </w:p>
-    <w:p>
-      <w:pPr>
-        <w:rPr>
-          <w:rFonts w:asciiTheme="minorHAnsi" w:hAnsiTheme="minorHAnsi"/>
-        </w:rPr>
-      </w:pPr>
-    </w:p>
-    <w:p>
-      <w:pPr>
-        <w:rPr>
-          <w:rFonts w:asciiTheme="minorHAnsi" w:hAnsiTheme="minorHAnsi"/>
-        </w:rPr>
-      </w:pPr>
-    </w:p>
-    <w:p>
-      <w:pPr>
-        <w:rPr>
-          <w:rFonts w:asciiTheme="minorHAnsi" w:hAnsiTheme="minorHAnsi"/>
-        </w:rPr>
-      </w:pPr>
-    </w:p>
-    <w:p>
-      <w:pPr>
-        <w:suppressAutoHyphens w:val="0"/>
-        <w:rPr>
-          <w:rFonts w:asciiTheme="minorHAnsi" w:hAnsiTheme="minorHAnsi"/>
-        </w:rPr>
-      </w:pPr>
+          <w:noProof/>
+          <w:lang w:bidi="ar-SA"/>
+        </w:rPr>
+        <w:drawing>
+          <wp:inline distT="0" distB="0" distL="0" distR="0">
+            <wp:extent cx="6772275" cy="1063625"/>
+            <wp:effectExtent l="0" t="0" r="0" b="0"/>
+            <wp:docPr id="3" name="Picture 3"/>
+            <wp:cNvGraphicFramePr>
+              <a:graphicFrameLocks xmlns:a="http://schemas.openxmlformats.org/drawingml/2006/main" noChangeAspect="1"/>
+            </wp:cNvGraphicFramePr>
+            <a:graphic xmlns:a="http://schemas.openxmlformats.org/drawingml/2006/main">
+              <a:graphicData uri="http://schemas.openxmlformats.org/drawingml/2006/picture">
+                <pic:pic xmlns:pic="http://schemas.openxmlformats.org/drawingml/2006/picture">
+                  <pic:nvPicPr>
+                    <pic:cNvPr id="3" name="2016-06-13_135510.jpg"/>
+                    <pic:cNvPicPr/>
+                  </pic:nvPicPr>
+                  <pic:blipFill>
+                    <a:blip r:embed="rId10">
+                      <a:extLst>
+                        <a:ext uri="{28A0092B-C50C-407E-A947-70E740481C1C}">
+                          <a14:useLocalDpi xmlns:a14="http://schemas.microsoft.com/office/drawing/2010/main" val="0"/>
+                        </a:ext>
+                      </a:extLst>
+                    </a:blip>
+                    <a:stretch>
+                      <a:fillRect/>
+                    </a:stretch>
+                  </pic:blipFill>
+                  <pic:spPr>
+                    <a:xfrm>
+                      <a:off x="0" y="0"/>
+                      <a:ext cx="6772275" cy="1063625"/>
+                    </a:xfrm>
+                    <a:prstGeom prst="rect">
+                      <a:avLst/>
+                    </a:prstGeom>
+                  </pic:spPr>
+                </pic:pic>
+              </a:graphicData>
+            </a:graphic>
+          </wp:inline>
+        </w:drawing>
+      </w:r>
       <w:r>
         <w:rPr>
           <w:rFonts w:asciiTheme="minorHAnsi" w:hAnsiTheme="minorHAnsi"/>
@@ -380,27 +399,14 @@
                   <w:r>
                     <w:t xml:space="preserve">Gambar </w:t>
                   </w:r>
-                  <w:r>
-                    <w:fldChar w:fldCharType="begin"/>
-                  </w:r>
-                  <w:r>
-                    <w:instrText xml:space="preserve"> SEQ Gambar \* ARABIC </w:instrText>
-                  </w:r>
-                  <w:r>
-                    <w:fldChar w:fldCharType="separate"/>
-                  </w:r>
-                  <w:r>
-                    <w:rPr>
-                      <w:noProof/>
-                    </w:rPr>
-                    <w:t>5</w:t>
-                  </w:r>
-                  <w:r>
-                    <w:rPr>
-                      <w:noProof/>
-                    </w:rPr>
-                    <w:fldChar w:fldCharType="end"/>
-                  </w:r>
+                  <w:fldSimple w:instr=" SEQ Gambar \* ARABIC ">
+                    <w:r>
+                      <w:rPr>
+                        <w:noProof/>
+                      </w:rPr>
+                      <w:t>5</w:t>
+                    </w:r>
+                  </w:fldSimple>
                   <w:r>
                     <w:t xml:space="preserve"> Grafik Commit Edwin Harly</w:t>
                   </w:r>
@@ -414,10 +420,10 @@
       <w:r>
         <w:rPr>
           <w:noProof/>
-          <w:lang w:val="id-ID" w:bidi="ar-SA"/>
+          <w:lang w:bidi="ar-SA"/>
         </w:rPr>
         <w:drawing>
-          <wp:anchor distT="0" distB="0" distL="114300" distR="114300" simplePos="0" relativeHeight="251793920" behindDoc="0" locked="0" layoutInCell="1" allowOverlap="1" wp14:anchorId="4744170D" wp14:editId="1A352DC9">
+          <wp:anchor distT="0" distB="0" distL="114300" distR="114300" simplePos="0" relativeHeight="251656704" behindDoc="0" locked="0" layoutInCell="1" allowOverlap="1" wp14:anchorId="4744170D" wp14:editId="1A352DC9">
             <wp:simplePos x="0" y="0"/>
             <wp:positionH relativeFrom="column">
               <wp:posOffset>3728313</wp:posOffset>
@@ -440,7 +446,7 @@
                     <pic:cNvPicPr/>
                   </pic:nvPicPr>
                   <pic:blipFill rotWithShape="1">
-                    <a:blip r:embed="rId10">
+                    <a:blip r:embed="rId11">
                       <a:extLst>
                         <a:ext uri="{28A0092B-C50C-407E-A947-70E740481C1C}">
                           <a14:useLocalDpi xmlns:a14="http://schemas.microsoft.com/office/drawing/2010/main" val="0"/>
@@ -498,27 +504,14 @@
                   <w:r>
                     <w:t xml:space="preserve">Gambar </w:t>
                   </w:r>
-                  <w:r>
-                    <w:fldChar w:fldCharType="begin"/>
-                  </w:r>
-                  <w:r>
-                    <w:instrText xml:space="preserve"> SEQ Gambar \* ARABIC </w:instrText>
-                  </w:r>
-                  <w:r>
-                    <w:fldChar w:fldCharType="separate"/>
-                  </w:r>
-                  <w:r>
-                    <w:rPr>
-                      <w:noProof/>
-                    </w:rPr>
-                    <w:t>3</w:t>
-                  </w:r>
-                  <w:r>
-                    <w:rPr>
-                      <w:noProof/>
-                    </w:rPr>
-                    <w:fldChar w:fldCharType="end"/>
-                  </w:r>
+                  <w:fldSimple w:instr=" SEQ Gambar \* ARABIC ">
+                    <w:r>
+                      <w:rPr>
+                        <w:noProof/>
+                      </w:rPr>
+                      <w:t>3</w:t>
+                    </w:r>
+                  </w:fldSimple>
                   <w:r>
                     <w:t xml:space="preserve"> Grafik Commit Denny Ho</w:t>
                   </w:r>
@@ -533,10 +526,10 @@
         <w:rPr>
           <w:rFonts w:asciiTheme="minorHAnsi" w:hAnsiTheme="minorHAnsi"/>
           <w:noProof/>
-          <w:lang w:val="id-ID" w:bidi="ar-SA"/>
+          <w:lang w:bidi="ar-SA"/>
         </w:rPr>
         <w:drawing>
-          <wp:anchor distT="0" distB="0" distL="114300" distR="114300" simplePos="0" relativeHeight="251667968" behindDoc="0" locked="0" layoutInCell="1" allowOverlap="1" wp14:anchorId="052A2641" wp14:editId="3D0A41DD">
+          <wp:anchor distT="0" distB="0" distL="114300" distR="114300" simplePos="0" relativeHeight="251654656" behindDoc="0" locked="0" layoutInCell="1" allowOverlap="1" wp14:anchorId="052A2641" wp14:editId="3D0A41DD">
             <wp:simplePos x="0" y="0"/>
             <wp:positionH relativeFrom="column">
               <wp:posOffset>3666754</wp:posOffset>
@@ -559,7 +552,7 @@
                     <pic:cNvPicPr/>
                   </pic:nvPicPr>
                   <pic:blipFill rotWithShape="1">
-                    <a:blip r:embed="rId11">
+                    <a:blip r:embed="rId12">
                       <a:extLst>
                         <a:ext uri="{28A0092B-C50C-407E-A947-70E740481C1C}">
                           <a14:useLocalDpi xmlns:a14="http://schemas.microsoft.com/office/drawing/2010/main" val="0"/>
@@ -619,27 +612,14 @@
                   <w:r>
                     <w:t xml:space="preserve">Gambar </w:t>
                   </w:r>
-                  <w:r>
-                    <w:fldChar w:fldCharType="begin"/>
-                  </w:r>
-                  <w:r>
-                    <w:instrText xml:space="preserve"> SEQ Gambar \* ARABIC </w:instrText>
-                  </w:r>
-                  <w:r>
-                    <w:fldChar w:fldCharType="separate"/>
-                  </w:r>
-                  <w:r>
-                    <w:rPr>
-                      <w:noProof/>
-                    </w:rPr>
-                    <w:t>1</w:t>
-                  </w:r>
-                  <w:r>
-                    <w:rPr>
-                      <w:noProof/>
-                    </w:rPr>
-                    <w:fldChar w:fldCharType="end"/>
-                  </w:r>
+                  <w:fldSimple w:instr=" SEQ Gambar \* ARABIC ">
+                    <w:r>
+                      <w:rPr>
+                        <w:noProof/>
+                      </w:rPr>
+                      <w:t>1</w:t>
+                    </w:r>
+                  </w:fldSimple>
                   <w:r>
                     <w:t xml:space="preserve"> Grafik Total Keseluruhan Commit</w:t>
                   </w:r>
@@ -654,10 +634,10 @@
         <w:rPr>
           <w:rFonts w:asciiTheme="minorHAnsi" w:hAnsiTheme="minorHAnsi"/>
           <w:noProof/>
-          <w:lang w:val="id-ID" w:bidi="ar-SA"/>
+          <w:lang w:bidi="ar-SA"/>
         </w:rPr>
         <w:drawing>
-          <wp:anchor distT="0" distB="0" distL="114300" distR="114300" simplePos="0" relativeHeight="251543040" behindDoc="0" locked="0" layoutInCell="1" allowOverlap="1" wp14:anchorId="4D8D823E" wp14:editId="48CA5EE3">
+          <wp:anchor distT="0" distB="0" distL="114300" distR="114300" simplePos="0" relativeHeight="251651584" behindDoc="0" locked="0" layoutInCell="1" allowOverlap="1" wp14:anchorId="4D8D823E" wp14:editId="48CA5EE3">
             <wp:simplePos x="0" y="0"/>
             <wp:positionH relativeFrom="column">
               <wp:posOffset>174625</wp:posOffset>
@@ -680,7 +660,7 @@
                     <pic:cNvPicPr/>
                   </pic:nvPicPr>
                   <pic:blipFill rotWithShape="1">
-                    <a:blip r:embed="rId11">
+                    <a:blip r:embed="rId12">
                       <a:extLst>
                         <a:ext uri="{28A0092B-C50C-407E-A947-70E740481C1C}">
                           <a14:useLocalDpi xmlns:a14="http://schemas.microsoft.com/office/drawing/2010/main" val="0"/>
@@ -761,27 +741,14 @@
                   <w:r>
                     <w:t xml:space="preserve">Gambar </w:t>
                   </w:r>
-                  <w:r>
-                    <w:fldChar w:fldCharType="begin"/>
-                  </w:r>
-                  <w:r>
-                    <w:instrText xml:space="preserve"> SEQ Gambar \* ARABIC </w:instrText>
-                  </w:r>
-                  <w:r>
-                    <w:fldChar w:fldCharType="separate"/>
-                  </w:r>
-                  <w:r>
-                    <w:rPr>
-                      <w:noProof/>
-                    </w:rPr>
-                    <w:t>2</w:t>
-                  </w:r>
-                  <w:r>
-                    <w:rPr>
-                      <w:noProof/>
-                    </w:rPr>
-                    <w:fldChar w:fldCharType="end"/>
-                  </w:r>
+                  <w:fldSimple w:instr=" SEQ Gambar \* ARABIC ">
+                    <w:r>
+                      <w:rPr>
+                        <w:noProof/>
+                      </w:rPr>
+                      <w:t>2</w:t>
+                    </w:r>
+                  </w:fldSimple>
                   <w:r>
                     <w:t xml:space="preserve"> Grafik Commit Thomas Yaputra</w:t>
                   </w:r>
@@ -796,10 +763,10 @@
         <w:rPr>
           <w:rFonts w:asciiTheme="minorHAnsi" w:hAnsiTheme="minorHAnsi"/>
           <w:noProof/>
-          <w:lang w:val="id-ID" w:bidi="ar-SA"/>
+          <w:lang w:bidi="ar-SA"/>
         </w:rPr>
         <w:drawing>
-          <wp:anchor distT="0" distB="0" distL="114300" distR="114300" simplePos="0" relativeHeight="251586048" behindDoc="0" locked="0" layoutInCell="1" allowOverlap="1" wp14:anchorId="16A7068E" wp14:editId="20B33221">
+          <wp:anchor distT="0" distB="0" distL="114300" distR="114300" simplePos="0" relativeHeight="251652608" behindDoc="0" locked="0" layoutInCell="1" allowOverlap="1" wp14:anchorId="16A7068E" wp14:editId="20B33221">
             <wp:simplePos x="0" y="0"/>
             <wp:positionH relativeFrom="column">
               <wp:posOffset>-635</wp:posOffset>
@@ -822,7 +789,7 @@
                     <pic:cNvPicPr/>
                   </pic:nvPicPr>
                   <pic:blipFill rotWithShape="1">
-                    <a:blip r:embed="rId11">
+                    <a:blip r:embed="rId12">
                       <a:extLst>
                         <a:ext uri="{28A0092B-C50C-407E-A947-70E740481C1C}">
                           <a14:useLocalDpi xmlns:a14="http://schemas.microsoft.com/office/drawing/2010/main" val="0"/>
@@ -883,27 +850,14 @@
                   <w:r>
                     <w:t xml:space="preserve">Gambar </w:t>
                   </w:r>
-                  <w:r>
-                    <w:fldChar w:fldCharType="begin"/>
-                  </w:r>
-                  <w:r>
-                    <w:instrText xml:space="preserve"> SEQ Gambar \* ARABIC </w:instrText>
-                  </w:r>
-                  <w:r>
-                    <w:fldChar w:fldCharType="separate"/>
-                  </w:r>
-                  <w:r>
-                    <w:rPr>
-                      <w:noProof/>
-                    </w:rPr>
-                    <w:t>6</w:t>
-                  </w:r>
-                  <w:r>
-                    <w:rPr>
-                      <w:noProof/>
-                    </w:rPr>
-                    <w:fldChar w:fldCharType="end"/>
-                  </w:r>
+                  <w:fldSimple w:instr=" SEQ Gambar \* ARABIC ">
+                    <w:r>
+                      <w:rPr>
+                        <w:noProof/>
+                      </w:rPr>
+                      <w:t>6</w:t>
+                    </w:r>
+                  </w:fldSimple>
                   <w:r>
                     <w:t xml:space="preserve"> Grafik Commit Christopher Ganda</w:t>
                   </w:r>
@@ -917,10 +871,10 @@
       <w:r>
         <w:rPr>
           <w:noProof/>
-          <w:lang w:val="id-ID" w:bidi="ar-SA"/>
+          <w:lang w:bidi="ar-SA"/>
         </w:rPr>
         <w:drawing>
-          <wp:anchor distT="0" distB="0" distL="114300" distR="114300" simplePos="0" relativeHeight="251807232" behindDoc="0" locked="0" layoutInCell="1" allowOverlap="1" wp14:anchorId="46212A7A" wp14:editId="01677493">
+          <wp:anchor distT="0" distB="0" distL="114300" distR="114300" simplePos="0" relativeHeight="251657728" behindDoc="0" locked="0" layoutInCell="1" allowOverlap="1" wp14:anchorId="46212A7A" wp14:editId="01677493">
             <wp:simplePos x="0" y="0"/>
             <wp:positionH relativeFrom="column">
               <wp:posOffset>-3282375</wp:posOffset>
@@ -943,7 +897,7 @@
                     <pic:cNvPicPr/>
                   </pic:nvPicPr>
                   <pic:blipFill rotWithShape="1">
-                    <a:blip r:embed="rId10">
+                    <a:blip r:embed="rId11">
                       <a:extLst>
                         <a:ext uri="{28A0092B-C50C-407E-A947-70E740481C1C}">
                           <a14:useLocalDpi xmlns:a14="http://schemas.microsoft.com/office/drawing/2010/main" val="0"/>
@@ -1002,27 +956,14 @@
                   <w:r>
                     <w:t xml:space="preserve">Gambar </w:t>
                   </w:r>
-                  <w:r>
-                    <w:fldChar w:fldCharType="begin"/>
-                  </w:r>
-                  <w:r>
-                    <w:instrText xml:space="preserve"> SEQ Gambar \* ARABIC </w:instrText>
-                  </w:r>
-                  <w:r>
-                    <w:fldChar w:fldCharType="separate"/>
-                  </w:r>
-                  <w:r>
-                    <w:rPr>
-                      <w:noProof/>
-                    </w:rPr>
-                    <w:t>4</w:t>
-                  </w:r>
-                  <w:r>
-                    <w:rPr>
-                      <w:noProof/>
-                    </w:rPr>
-                    <w:fldChar w:fldCharType="end"/>
-                  </w:r>
+                  <w:fldSimple w:instr=" SEQ Gambar \* ARABIC ">
+                    <w:r>
+                      <w:rPr>
+                        <w:noProof/>
+                      </w:rPr>
+                      <w:t>4</w:t>
+                    </w:r>
+                  </w:fldSimple>
                   <w:r>
                     <w:t xml:space="preserve"> Grafik Commit Ferry Irawan</w:t>
                   </w:r>
@@ -1038,10 +979,10 @@
       <w:r>
         <w:rPr>
           <w:noProof/>
-          <w:lang w:val="id-ID" w:bidi="ar-SA"/>
+          <w:lang w:bidi="ar-SA"/>
         </w:rPr>
         <w:drawing>
-          <wp:anchor distT="0" distB="0" distL="114300" distR="114300" simplePos="0" relativeHeight="251767296" behindDoc="0" locked="0" layoutInCell="1" allowOverlap="1" wp14:anchorId="625F0378" wp14:editId="721504EE">
+          <wp:anchor distT="0" distB="0" distL="114300" distR="114300" simplePos="0" relativeHeight="251655680" behindDoc="0" locked="0" layoutInCell="1" allowOverlap="1" wp14:anchorId="625F0378" wp14:editId="721504EE">
             <wp:simplePos x="0" y="0"/>
             <wp:positionH relativeFrom="column">
               <wp:posOffset>36195</wp:posOffset>
@@ -1064,7 +1005,7 @@
                     <pic:cNvPicPr/>
                   </pic:nvPicPr>
                   <pic:blipFill rotWithShape="1">
-                    <a:blip r:embed="rId10">
+                    <a:blip r:embed="rId11">
                       <a:extLst>
                         <a:ext uri="{28A0092B-C50C-407E-A947-70E740481C1C}">
                           <a14:useLocalDpi xmlns:a14="http://schemas.microsoft.com/office/drawing/2010/main" val="0"/>
@@ -1107,7 +1048,7 @@
     <w:sectPr>
       <w:type w:val="continuous"/>
       <w:pgSz w:w="11906" w:h="16838"/>
-      <w:pgMar w:top="1134" w:right="1134" w:bottom="1134" w:left="567" w:header="0" w:footer="0" w:gutter="0"/>
+      <w:pgMar w:top="1134" w:right="656" w:bottom="1134" w:left="567" w:header="0" w:footer="0" w:gutter="0"/>
       <w:cols w:space="720"/>
       <w:formProt w:val="0"/>
       <w:docGrid w:linePitch="240" w:charSpace="-6145"/>
@@ -1156,7 +1097,7 @@
 
 <file path=word/numbering.xml><?xml version="1.0" encoding="utf-8"?>
 <w:numbering xmlns:wpc="http://schemas.microsoft.com/office/word/2010/wordprocessingCanvas" xmlns:mc="http://schemas.openxmlformats.org/markup-compatibility/2006" xmlns:o="urn:schemas-microsoft-com:office:office" xmlns:r="http://schemas.openxmlformats.org/officeDocument/2006/relationships" xmlns:m="http://schemas.openxmlformats.org/officeDocument/2006/math" xmlns:v="urn:schemas-microsoft-com:vml" xmlns:wp14="http://schemas.microsoft.com/office/word/2010/wordprocessingDrawing" xmlns:wp="http://schemas.openxmlformats.org/drawingml/2006/wordprocessingDrawing" xmlns:w10="urn:schemas-microsoft-com:office:word" xmlns:w="http://schemas.openxmlformats.org/wordprocessingml/2006/main" xmlns:w14="http://schemas.microsoft.com/office/word/2010/wordml" xmlns:w15="http://schemas.microsoft.com/office/word/2012/wordml" xmlns:wpg="http://schemas.microsoft.com/office/word/2010/wordprocessingGroup" xmlns:wpi="http://schemas.microsoft.com/office/word/2010/wordprocessingInk" xmlns:wne="http://schemas.microsoft.com/office/word/2006/wordml" xmlns:wps="http://schemas.microsoft.com/office/word/2010/wordprocessingShape" mc:Ignorable="w14 w15 wp14">
-  <w:abstractNum w:abstractNumId="0">
+  <w:abstractNum w:abstractNumId="0" w15:restartNumberingAfterBreak="0">
     <w:nsid w:val="7733407D"/>
     <w:multiLevelType w:val="hybridMultilevel"/>
     <w:tmpl w:val="7FA435A4"/>
@@ -1824,6 +1765,22 @@
       <w:szCs w:val="21"/>
     </w:rPr>
   </w:style>
+  <w:style w:type="table" w:styleId="TableGrid">
+    <w:name w:val="Table Grid"/>
+    <w:basedOn w:val="TableNormal"/>
+    <w:uiPriority w:val="39"/>
+    <w:rsid w:val="00946CF0"/>
+    <w:tblPr>
+      <w:tblBorders>
+        <w:top w:val="single" w:sz="4" w:space="0" w:color="auto"/>
+        <w:left w:val="single" w:sz="4" w:space="0" w:color="auto"/>
+        <w:bottom w:val="single" w:sz="4" w:space="0" w:color="auto"/>
+        <w:right w:val="single" w:sz="4" w:space="0" w:color="auto"/>
+        <w:insideH w:val="single" w:sz="4" w:space="0" w:color="auto"/>
+        <w:insideV w:val="single" w:sz="4" w:space="0" w:color="auto"/>
+      </w:tblBorders>
+    </w:tblPr>
+  </w:style>
 </w:styles>
 </file>
 
@@ -2306,7 +2263,7 @@
                       <a:cs typeface="+mn-cs"/>
                     </a:defRPr>
                   </a:pPr>
-                  <a:endParaRPr lang="id-ID"/>
+                  <a:endParaRPr lang="en-US"/>
                 </a:p>
               </c:txPr>
               <c:dLblPos val="ctr"/>
@@ -2342,7 +2299,7 @@
                       <a:cs typeface="+mn-cs"/>
                     </a:defRPr>
                   </a:pPr>
-                  <a:endParaRPr lang="id-ID"/>
+                  <a:endParaRPr lang="en-US"/>
                 </a:p>
               </c:txPr>
               <c:dLblPos val="ctr"/>
@@ -2378,7 +2335,7 @@
                       <a:cs typeface="+mn-cs"/>
                     </a:defRPr>
                   </a:pPr>
-                  <a:endParaRPr lang="id-ID"/>
+                  <a:endParaRPr lang="en-US"/>
                 </a:p>
               </c:txPr>
               <c:dLblPos val="ctr"/>
@@ -2414,7 +2371,7 @@
                       <a:cs typeface="+mn-cs"/>
                     </a:defRPr>
                   </a:pPr>
-                  <a:endParaRPr lang="id-ID"/>
+                  <a:endParaRPr lang="en-US"/>
                 </a:p>
               </c:txPr>
               <c:dLblPos val="ctr"/>
@@ -2450,7 +2407,7 @@
                       <a:cs typeface="+mn-cs"/>
                     </a:defRPr>
                   </a:pPr>
-                  <a:endParaRPr lang="id-ID"/>
+                  <a:endParaRPr lang="en-US"/>
                 </a:p>
               </c:txPr>
               <c:dLblPos val="ctr"/>
@@ -2486,7 +2443,7 @@
                       <a:cs typeface="+mn-cs"/>
                     </a:defRPr>
                   </a:pPr>
-                  <a:endParaRPr lang="id-ID"/>
+                  <a:endParaRPr lang="en-US"/>
                 </a:p>
               </c:txPr>
               <c:dLblPos val="ctr"/>
@@ -2522,7 +2479,7 @@
                       <a:cs typeface="+mn-cs"/>
                     </a:defRPr>
                   </a:pPr>
-                  <a:endParaRPr lang="id-ID"/>
+                  <a:endParaRPr lang="en-US"/>
                 </a:p>
               </c:txPr>
               <c:dLblPos val="ctr"/>
@@ -2558,7 +2515,7 @@
                       <a:cs typeface="+mn-cs"/>
                     </a:defRPr>
                   </a:pPr>
-                  <a:endParaRPr lang="id-ID"/>
+                  <a:endParaRPr lang="en-US"/>
                 </a:p>
               </c:txPr>
               <c:dLblPos val="ctr"/>
@@ -2594,7 +2551,7 @@
                       <a:cs typeface="+mn-cs"/>
                     </a:defRPr>
                   </a:pPr>
-                  <a:endParaRPr lang="id-ID"/>
+                  <a:endParaRPr lang="en-US"/>
                 </a:p>
               </c:txPr>
               <c:dLblPos val="ctr"/>
@@ -2630,7 +2587,7 @@
                       <a:cs typeface="+mn-cs"/>
                     </a:defRPr>
                   </a:pPr>
-                  <a:endParaRPr lang="id-ID"/>
+                  <a:endParaRPr lang="en-US"/>
                 </a:p>
               </c:txPr>
               <c:dLblPos val="ctr"/>
@@ -2666,7 +2623,7 @@
                       <a:cs typeface="+mn-cs"/>
                     </a:defRPr>
                   </a:pPr>
-                  <a:endParaRPr lang="id-ID"/>
+                  <a:endParaRPr lang="en-US"/>
                 </a:p>
               </c:txPr>
               <c:dLblPos val="ctr"/>
@@ -2702,7 +2659,7 @@
                       <a:cs typeface="+mn-cs"/>
                     </a:defRPr>
                   </a:pPr>
-                  <a:endParaRPr lang="id-ID"/>
+                  <a:endParaRPr lang="en-US"/>
                 </a:p>
               </c:txPr>
               <c:dLblPos val="ctr"/>
@@ -2738,7 +2695,7 @@
                       <a:cs typeface="+mn-cs"/>
                     </a:defRPr>
                   </a:pPr>
-                  <a:endParaRPr lang="id-ID"/>
+                  <a:endParaRPr lang="en-US"/>
                 </a:p>
               </c:txPr>
               <c:dLblPos val="ctr"/>
@@ -2774,7 +2731,7 @@
                       <a:cs typeface="+mn-cs"/>
                     </a:defRPr>
                   </a:pPr>
-                  <a:endParaRPr lang="id-ID"/>
+                  <a:endParaRPr lang="en-US"/>
                 </a:p>
               </c:txPr>
               <c:dLblPos val="ctr"/>
@@ -2920,11 +2877,11 @@
         </c:dLbls>
         <c:marker val="1"/>
         <c:smooth val="0"/>
-        <c:axId val="-395023584"/>
-        <c:axId val="-395027936"/>
+        <c:axId val="323928168"/>
+        <c:axId val="323926208"/>
       </c:lineChart>
       <c:catAx>
-        <c:axId val="-395023584"/>
+        <c:axId val="323928168"/>
         <c:scaling>
           <c:orientation val="minMax"/>
         </c:scaling>
@@ -3000,10 +2957,10 @@
                 <a:cs typeface="+mn-cs"/>
               </a:defRPr>
             </a:pPr>
-            <a:endParaRPr lang="id-ID"/>
+            <a:endParaRPr lang="en-US"/>
           </a:p>
         </c:txPr>
-        <c:crossAx val="-395027936"/>
+        <c:crossAx val="323926208"/>
         <c:crossesAt val="0"/>
         <c:auto val="1"/>
         <c:lblAlgn val="ctr"/>
@@ -3011,7 +2968,7 @@
         <c:noMultiLvlLbl val="1"/>
       </c:catAx>
       <c:valAx>
-        <c:axId val="-395027936"/>
+        <c:axId val="323926208"/>
         <c:scaling>
           <c:orientation val="minMax"/>
         </c:scaling>
@@ -3091,7 +3048,7 @@
         <c:majorTickMark val="none"/>
         <c:minorTickMark val="none"/>
         <c:tickLblPos val="nextTo"/>
-        <c:crossAx val="-395023584"/>
+        <c:crossAx val="323928168"/>
         <c:crossesAt val="0"/>
         <c:crossBetween val="between"/>
       </c:valAx>
@@ -3135,7 +3092,7 @@
               <a:cs typeface="+mn-cs"/>
             </a:defRPr>
           </a:pPr>
-          <a:endParaRPr lang="id-ID"/>
+          <a:endParaRPr lang="en-US"/>
         </a:p>
       </c:txPr>
     </c:legend>
@@ -3181,7 +3138,7 @@
       <a:pPr>
         <a:defRPr/>
       </a:pPr>
-      <a:endParaRPr lang="id-ID"/>
+      <a:endParaRPr lang="en-US"/>
     </a:p>
   </c:txPr>
 </c:chartSpace>
@@ -3453,7 +3410,7 @@
 </file>
 
 <file path=customXml/itemProps1.xml><?xml version="1.0" encoding="utf-8"?>
-<ds:datastoreItem xmlns:ds="http://schemas.openxmlformats.org/officeDocument/2006/customXml" ds:itemID="{27744B96-32E4-48CF-9301-F120B4CE378C}">
+<ds:datastoreItem xmlns:ds="http://schemas.openxmlformats.org/officeDocument/2006/customXml" ds:itemID="{FB195884-0629-4B76-8D5F-0656112AE7B6}">
   <ds:schemaRefs>
     <ds:schemaRef ds:uri="http://schemas.openxmlformats.org/officeDocument/2006/bibliography"/>
   </ds:schemaRefs>

</xml_diff>